<commit_message>
Updated and extended documentation.
</commit_message>
<xml_diff>
--- a/documentation/documentation.docx
+++ b/documentation/documentation.docx
@@ -10,6 +10,8 @@
         </w:rPr>
       </w:pPr>
       <w:bookmarkStart w:id="0" w:name="_Toc336342962"/>
+      <w:bookmarkStart w:id="1" w:name="_GoBack"/>
+      <w:bookmarkEnd w:id="1"/>
       <w:r>
         <w:rPr>
           <w:lang w:val="en-GB"/>
@@ -71,21 +73,7 @@
         <w:rPr>
           <w:lang w:val="en-GB"/>
         </w:rPr>
-        <w:t xml:space="preserve">Grant Agreement </w:t>
-      </w:r>
-      <w:proofErr w:type="spellStart"/>
-      <w:r>
-        <w:rPr>
-          <w:lang w:val="en-GB"/>
-        </w:rPr>
-        <w:t>nbr</w:t>
-      </w:r>
-      <w:proofErr w:type="spellEnd"/>
-      <w:r>
-        <w:rPr>
-          <w:lang w:val="en-GB"/>
-        </w:rPr>
-        <w:t>:</w:t>
+        <w:t>Grant Agreement nbr:</w:t>
       </w:r>
       <w:r>
         <w:rPr>
@@ -226,21 +214,7 @@
         <w:rPr>
           <w:lang w:val="en-GB"/>
         </w:rPr>
-        <w:t xml:space="preserve">iMinds – </w:t>
-      </w:r>
-      <w:proofErr w:type="spellStart"/>
-      <w:r>
-        <w:rPr>
-          <w:lang w:val="en-GB"/>
-        </w:rPr>
-        <w:t>Ugent</w:t>
-      </w:r>
-      <w:proofErr w:type="spellEnd"/>
-      <w:r>
-        <w:rPr>
-          <w:lang w:val="en-GB"/>
-        </w:rPr>
-        <w:t xml:space="preserve"> – Multimedia Lab</w:t>
+        <w:t>iMinds – Ugent – Multimedia Lab</w:t>
       </w:r>
       <w:r>
         <w:rPr>
@@ -2464,7 +2438,7 @@
           <w:lang w:val="en-GB"/>
         </w:rPr>
       </w:pPr>
-      <w:bookmarkStart w:id="1" w:name="_Toc415832048"/>
+      <w:bookmarkStart w:id="2" w:name="_Toc415832048"/>
       <w:bookmarkEnd w:id="0"/>
       <w:r>
         <w:rPr>
@@ -2473,7 +2447,7 @@
         <w:lastRenderedPageBreak/>
         <w:t>Introduction</w:t>
       </w:r>
-      <w:bookmarkEnd w:id="1"/>
+      <w:bookmarkEnd w:id="2"/>
     </w:p>
     <w:p>
       <w:pPr>
@@ -2499,8 +2473,6 @@
         </w:rPr>
         <w:t>Although this is an incomplete use case, it is enough to show how RESTdesc works and how it can be used to describe APIs and their usage in any use case.</w:t>
       </w:r>
-      <w:bookmarkStart w:id="2" w:name="_GoBack"/>
-      <w:bookmarkEnd w:id="2"/>
     </w:p>
     <w:p>
       <w:pPr>
@@ -2562,12 +2534,12 @@
       <w:r>
         <w:rPr>
           <w:noProof/>
-          <w:lang w:val="en-GB"/>
+          <w:lang w:val="en-US"/>
         </w:rPr>
         <mc:AlternateContent>
           <mc:Choice Requires="wpg">
             <w:drawing>
-              <wp:inline distT="0" distB="0" distL="0" distR="0" wp14:anchorId="6568B30E" wp14:editId="7CAA1353">
+              <wp:inline distT="0" distB="0" distL="0" distR="0" wp14:anchorId="4BBD868D" wp14:editId="40DFAE9B">
                 <wp:extent cx="5008245" cy="2416810"/>
                 <wp:effectExtent l="0" t="0" r="0" b="2540"/>
                 <wp:docPr id="26" name="Group 26"/>
@@ -2989,13 +2961,7 @@
                                 <w:rPr>
                                   <w:lang w:val="en-US"/>
                                 </w:rPr>
-                                <w:t xml:space="preserve">API </w:t>
-                              </w:r>
-                              <w:r>
-                                <w:rPr>
-                                  <w:lang w:val="en-US"/>
-                                </w:rPr>
-                                <w:t>Server</w:t>
+                                <w:t>API Server</w:t>
                               </w:r>
                             </w:p>
                           </w:txbxContent>
@@ -3473,21 +3439,7 @@
         <w:rPr>
           <w:lang w:val="en-US"/>
         </w:rPr>
-        <w:t xml:space="preserve">The application notices the next step is a </w:t>
-      </w:r>
-      <w:proofErr w:type="spellStart"/>
-      <w:r>
-        <w:rPr>
-          <w:lang w:val="en-US"/>
-        </w:rPr>
-        <w:t>WorkerAPI</w:t>
-      </w:r>
-      <w:proofErr w:type="spellEnd"/>
-      <w:r>
-        <w:rPr>
-          <w:lang w:val="en-US"/>
-        </w:rPr>
-        <w:t>, so the worker receives an input box to enter the ID.</w:t>
+        <w:t>The application notices the next step is a WorkerAPI, so the worker receives an input box to enter the ID.</w:t>
       </w:r>
     </w:p>
     <w:p>
@@ -3744,29 +3696,7 @@
           <w:szCs w:val="20"/>
           <w:lang w:val="en-US"/>
         </w:rPr>
-        <w:t xml:space="preserve">    ?x </w:t>
-      </w:r>
-      <w:proofErr w:type="gramStart"/>
-      <w:r>
-        <w:rPr>
-          <w:rFonts w:ascii="Courier New" w:eastAsia="Times New Roman" w:hAnsi="Courier New" w:cs="Courier New"/>
-          <w:color w:val="000000"/>
-          <w:sz w:val="20"/>
-          <w:szCs w:val="20"/>
-          <w:lang w:val="en-US"/>
-        </w:rPr>
-        <w:t>a :calibration</w:t>
-      </w:r>
-      <w:proofErr w:type="gramEnd"/>
-      <w:r>
-        <w:rPr>
-          <w:rFonts w:ascii="Courier New" w:eastAsia="Times New Roman" w:hAnsi="Courier New" w:cs="Courier New"/>
-          <w:color w:val="000000"/>
-          <w:sz w:val="20"/>
-          <w:szCs w:val="20"/>
-          <w:lang w:val="en-US"/>
-        </w:rPr>
-        <w:t>;</w:t>
+        <w:t xml:space="preserve">    ?x a :calibration;</w:t>
       </w:r>
     </w:p>
     <w:p>
@@ -3789,29 +3719,7 @@
           <w:szCs w:val="20"/>
           <w:lang w:val="en-US"/>
         </w:rPr>
-        <w:t xml:space="preserve">       </w:t>
-      </w:r>
-      <w:proofErr w:type="gramStart"/>
-      <w:r>
-        <w:rPr>
-          <w:rFonts w:ascii="Courier New" w:eastAsia="Times New Roman" w:hAnsi="Courier New" w:cs="Courier New"/>
-          <w:color w:val="000000"/>
-          <w:sz w:val="20"/>
-          <w:szCs w:val="20"/>
-          <w:lang w:val="en-US"/>
-        </w:rPr>
-        <w:t>:id</w:t>
-      </w:r>
-      <w:proofErr w:type="gramEnd"/>
-      <w:r>
-        <w:rPr>
-          <w:rFonts w:ascii="Courier New" w:eastAsia="Times New Roman" w:hAnsi="Courier New" w:cs="Courier New"/>
-          <w:color w:val="000000"/>
-          <w:sz w:val="20"/>
-          <w:szCs w:val="20"/>
-          <w:lang w:val="en-US"/>
-        </w:rPr>
-        <w:t xml:space="preserve"> ?n.</w:t>
+        <w:t xml:space="preserve">       :id ?n.</w:t>
       </w:r>
     </w:p>
     <w:p>
@@ -3903,29 +3811,7 @@
           <w:szCs w:val="20"/>
           <w:lang w:val="en-US"/>
         </w:rPr>
-        <w:t xml:space="preserve">    _</w:t>
-      </w:r>
-      <w:proofErr w:type="gramStart"/>
-      <w:r>
-        <w:rPr>
-          <w:rFonts w:ascii="Courier New" w:eastAsia="Times New Roman" w:hAnsi="Courier New" w:cs="Courier New"/>
-          <w:color w:val="000000"/>
-          <w:sz w:val="20"/>
-          <w:szCs w:val="20"/>
-          <w:lang w:val="en-US"/>
-        </w:rPr>
-        <w:t>:request</w:t>
-      </w:r>
-      <w:proofErr w:type="gramEnd"/>
-      <w:r>
-        <w:rPr>
-          <w:rFonts w:ascii="Courier New" w:eastAsia="Times New Roman" w:hAnsi="Courier New" w:cs="Courier New"/>
-          <w:color w:val="000000"/>
-          <w:sz w:val="20"/>
-          <w:szCs w:val="20"/>
-          <w:lang w:val="en-US"/>
-        </w:rPr>
-        <w:t xml:space="preserve"> http:methodName "GET";</w:t>
+        <w:t xml:space="preserve">    _:request http:methodName "GET";</w:t>
       </w:r>
     </w:p>
     <w:p>
@@ -3950,8 +3836,6 @@
         </w:rPr>
         <w:t xml:space="preserve">              </w:t>
       </w:r>
-      <w:proofErr w:type="spellStart"/>
-      <w:proofErr w:type="gramStart"/>
       <w:r>
         <w:rPr>
           <w:rFonts w:ascii="Courier New" w:eastAsia="Times New Roman" w:hAnsi="Courier New" w:cs="Courier New"/>
@@ -3960,29 +3844,7 @@
           <w:szCs w:val="15"/>
           <w:lang w:val="en-US"/>
         </w:rPr>
-        <w:t>tmpl:</w:t>
-      </w:r>
-      <w:proofErr w:type="gramEnd"/>
-      <w:r>
-        <w:rPr>
-          <w:rFonts w:ascii="Courier New" w:eastAsia="Times New Roman" w:hAnsi="Courier New" w:cs="Courier New"/>
-          <w:color w:val="000000"/>
-          <w:sz w:val="15"/>
-          <w:szCs w:val="15"/>
-          <w:lang w:val="en-US"/>
-        </w:rPr>
-        <w:t>requestURI</w:t>
-      </w:r>
-      <w:proofErr w:type="spellEnd"/>
-      <w:r>
-        <w:rPr>
-          <w:rFonts w:ascii="Courier New" w:eastAsia="Times New Roman" w:hAnsi="Courier New" w:cs="Courier New"/>
-          <w:color w:val="000000"/>
-          <w:sz w:val="15"/>
-          <w:szCs w:val="15"/>
-          <w:lang w:val="en-US"/>
-        </w:rPr>
-        <w:t xml:space="preserve"> ("http://pacific-shore-4503.herokuapp.com/calibrations/" ?n);</w:t>
+        <w:t>tmpl:requestURI ("http://pacific-shore-4503.herokuapp.com/calibrations/" ?n);</w:t>
       </w:r>
     </w:p>
     <w:p>
@@ -4005,29 +3867,7 @@
           <w:szCs w:val="20"/>
           <w:lang w:val="en-US"/>
         </w:rPr>
-        <w:t xml:space="preserve">              </w:t>
-      </w:r>
-      <w:proofErr w:type="gramStart"/>
-      <w:r>
-        <w:rPr>
-          <w:rFonts w:ascii="Courier New" w:eastAsia="Times New Roman" w:hAnsi="Courier New" w:cs="Courier New"/>
-          <w:color w:val="000000"/>
-          <w:sz w:val="20"/>
-          <w:szCs w:val="20"/>
-          <w:lang w:val="en-US"/>
-        </w:rPr>
-        <w:t>:root</w:t>
-      </w:r>
-      <w:proofErr w:type="gramEnd"/>
-      <w:r>
-        <w:rPr>
-          <w:rFonts w:ascii="Courier New" w:eastAsia="Times New Roman" w:hAnsi="Courier New" w:cs="Courier New"/>
-          <w:color w:val="000000"/>
-          <w:sz w:val="20"/>
-          <w:szCs w:val="20"/>
-          <w:lang w:val="en-US"/>
-        </w:rPr>
-        <w:t xml:space="preserve"> ?x;</w:t>
+        <w:t xml:space="preserve">              :root ?x;</w:t>
       </w:r>
     </w:p>
     <w:p>
@@ -4050,29 +3890,7 @@
           <w:szCs w:val="20"/>
           <w:lang w:val="en-US"/>
         </w:rPr>
-        <w:t xml:space="preserve">              http:body </w:t>
-      </w:r>
-      <w:proofErr w:type="gramStart"/>
-      <w:r>
-        <w:rPr>
-          <w:rFonts w:ascii="Courier New" w:eastAsia="Times New Roman" w:hAnsi="Courier New" w:cs="Courier New"/>
-          <w:color w:val="000000"/>
-          <w:sz w:val="20"/>
-          <w:szCs w:val="20"/>
-          <w:lang w:val="en-US"/>
-        </w:rPr>
-        <w:t>[ :</w:t>
-      </w:r>
-      <w:proofErr w:type="gramEnd"/>
-      <w:r>
-        <w:rPr>
-          <w:rFonts w:ascii="Courier New" w:eastAsia="Times New Roman" w:hAnsi="Courier New" w:cs="Courier New"/>
-          <w:color w:val="000000"/>
-          <w:sz w:val="20"/>
-          <w:szCs w:val="20"/>
-          <w:lang w:val="en-US"/>
-        </w:rPr>
-        <w:t>TODO ?x ];</w:t>
+        <w:t xml:space="preserve">              http:body [ :TODO ?x ];</w:t>
       </w:r>
     </w:p>
     <w:p>
@@ -4118,20 +3936,8 @@
           <w:szCs w:val="20"/>
           <w:lang w:val="en-US"/>
         </w:rPr>
-        <w:t xml:space="preserve">                  </w:t>
-      </w:r>
-      <w:proofErr w:type="gramStart"/>
-      <w:r>
-        <w:rPr>
-          <w:rFonts w:ascii="Courier New" w:eastAsia="Times New Roman" w:hAnsi="Courier New" w:cs="Courier New"/>
-          <w:color w:val="000000"/>
-          <w:sz w:val="20"/>
-          <w:szCs w:val="20"/>
-          <w:lang w:val="en-US"/>
-        </w:rPr>
-        <w:t>http:body[</w:t>
-      </w:r>
-      <w:proofErr w:type="gramEnd"/>
+        <w:t xml:space="preserve">                  http:body[</w:t>
+      </w:r>
     </w:p>
     <w:p>
       <w:pPr>
@@ -4153,29 +3959,7 @@
           <w:szCs w:val="20"/>
           <w:lang w:val="en-US"/>
         </w:rPr>
-        <w:t xml:space="preserve">                      </w:t>
-      </w:r>
-      <w:proofErr w:type="gramStart"/>
-      <w:r>
-        <w:rPr>
-          <w:rFonts w:ascii="Courier New" w:eastAsia="Times New Roman" w:hAnsi="Courier New" w:cs="Courier New"/>
-          <w:color w:val="000000"/>
-          <w:sz w:val="20"/>
-          <w:szCs w:val="20"/>
-          <w:lang w:val="en-US"/>
-        </w:rPr>
-        <w:t>:operator</w:t>
-      </w:r>
-      <w:proofErr w:type="gramEnd"/>
-      <w:r>
-        <w:rPr>
-          <w:rFonts w:ascii="Courier New" w:eastAsia="Times New Roman" w:hAnsi="Courier New" w:cs="Courier New"/>
-          <w:color w:val="000000"/>
-          <w:sz w:val="20"/>
-          <w:szCs w:val="20"/>
-          <w:lang w:val="en-US"/>
-        </w:rPr>
-        <w:t xml:space="preserve"> _:o;</w:t>
+        <w:t xml:space="preserve">                      :operator _:o;</w:t>
       </w:r>
     </w:p>
     <w:p>
@@ -4198,51 +3982,7 @@
           <w:szCs w:val="20"/>
           <w:lang w:val="en-US"/>
         </w:rPr>
-        <w:t xml:space="preserve">                      </w:t>
-      </w:r>
-      <w:proofErr w:type="gramStart"/>
-      <w:r>
-        <w:rPr>
-          <w:rFonts w:ascii="Courier New" w:eastAsia="Times New Roman" w:hAnsi="Courier New" w:cs="Courier New"/>
-          <w:color w:val="000000"/>
-          <w:sz w:val="20"/>
-          <w:szCs w:val="20"/>
-          <w:lang w:val="en-US"/>
-        </w:rPr>
-        <w:t>:</w:t>
-      </w:r>
-      <w:proofErr w:type="spellStart"/>
-      <w:r>
-        <w:rPr>
-          <w:rFonts w:ascii="Courier New" w:eastAsia="Times New Roman" w:hAnsi="Courier New" w:cs="Courier New"/>
-          <w:color w:val="000000"/>
-          <w:sz w:val="20"/>
-          <w:szCs w:val="20"/>
-          <w:lang w:val="en-US"/>
-        </w:rPr>
-        <w:t>part</w:t>
-      </w:r>
-      <w:proofErr w:type="gramEnd"/>
-      <w:r>
-        <w:rPr>
-          <w:rFonts w:ascii="Courier New" w:eastAsia="Times New Roman" w:hAnsi="Courier New" w:cs="Courier New"/>
-          <w:color w:val="000000"/>
-          <w:sz w:val="20"/>
-          <w:szCs w:val="20"/>
-          <w:lang w:val="en-US"/>
-        </w:rPr>
-        <w:t>_number</w:t>
-      </w:r>
-      <w:proofErr w:type="spellEnd"/>
-      <w:r>
-        <w:rPr>
-          <w:rFonts w:ascii="Courier New" w:eastAsia="Times New Roman" w:hAnsi="Courier New" w:cs="Courier New"/>
-          <w:color w:val="000000"/>
-          <w:sz w:val="20"/>
-          <w:szCs w:val="20"/>
-          <w:lang w:val="en-US"/>
-        </w:rPr>
-        <w:t xml:space="preserve"> _:p;</w:t>
+        <w:t xml:space="preserve">                      :part_number _:p;</w:t>
       </w:r>
     </w:p>
     <w:p>
@@ -4265,29 +4005,7 @@
           <w:szCs w:val="20"/>
           <w:lang w:val="en-US"/>
         </w:rPr>
-        <w:t xml:space="preserve">                      </w:t>
-      </w:r>
-      <w:proofErr w:type="gramStart"/>
-      <w:r>
-        <w:rPr>
-          <w:rFonts w:ascii="Courier New" w:eastAsia="Times New Roman" w:hAnsi="Courier New" w:cs="Courier New"/>
-          <w:color w:val="000000"/>
-          <w:sz w:val="20"/>
-          <w:szCs w:val="20"/>
-          <w:lang w:val="en-US"/>
-        </w:rPr>
-        <w:t>:tolerances</w:t>
-      </w:r>
-      <w:proofErr w:type="gramEnd"/>
-      <w:r>
-        <w:rPr>
-          <w:rFonts w:ascii="Courier New" w:eastAsia="Times New Roman" w:hAnsi="Courier New" w:cs="Courier New"/>
-          <w:color w:val="000000"/>
-          <w:sz w:val="20"/>
-          <w:szCs w:val="20"/>
-          <w:lang w:val="en-US"/>
-        </w:rPr>
-        <w:t xml:space="preserve"> ( (_:min1 _:max1) (_:min2 _:max2));</w:t>
+        <w:t xml:space="preserve">                      :tolerances ( (_:min1 _:max1) (_:min2 _:max2));</w:t>
       </w:r>
     </w:p>
     <w:p>
@@ -4310,51 +4028,7 @@
           <w:szCs w:val="20"/>
           <w:lang w:val="en-US"/>
         </w:rPr>
-        <w:t xml:space="preserve">                      </w:t>
-      </w:r>
-      <w:proofErr w:type="gramStart"/>
-      <w:r>
-        <w:rPr>
-          <w:rFonts w:ascii="Courier New" w:eastAsia="Times New Roman" w:hAnsi="Courier New" w:cs="Courier New"/>
-          <w:color w:val="000000"/>
-          <w:sz w:val="20"/>
-          <w:szCs w:val="20"/>
-          <w:lang w:val="en-US"/>
-        </w:rPr>
-        <w:t>:</w:t>
-      </w:r>
-      <w:proofErr w:type="spellStart"/>
-      <w:r>
-        <w:rPr>
-          <w:rFonts w:ascii="Courier New" w:eastAsia="Times New Roman" w:hAnsi="Courier New" w:cs="Courier New"/>
-          <w:color w:val="000000"/>
-          <w:sz w:val="20"/>
-          <w:szCs w:val="20"/>
-          <w:lang w:val="en-US"/>
-        </w:rPr>
-        <w:t>machine</w:t>
-      </w:r>
-      <w:proofErr w:type="gramEnd"/>
-      <w:r>
-        <w:rPr>
-          <w:rFonts w:ascii="Courier New" w:eastAsia="Times New Roman" w:hAnsi="Courier New" w:cs="Courier New"/>
-          <w:color w:val="000000"/>
-          <w:sz w:val="20"/>
-          <w:szCs w:val="20"/>
-          <w:lang w:val="en-US"/>
-        </w:rPr>
-        <w:t>_parameters</w:t>
-      </w:r>
-      <w:proofErr w:type="spellEnd"/>
-      <w:r>
-        <w:rPr>
-          <w:rFonts w:ascii="Courier New" w:eastAsia="Times New Roman" w:hAnsi="Courier New" w:cs="Courier New"/>
-          <w:color w:val="000000"/>
-          <w:sz w:val="20"/>
-          <w:szCs w:val="20"/>
-          <w:lang w:val="en-US"/>
-        </w:rPr>
-        <w:t xml:space="preserve"> (_:p1 _:p2 _:p3 _:p4)</w:t>
+        <w:t xml:space="preserve">                      :machine_parameters (_:p1 _:p2 _:p3 _:p4)</w:t>
       </w:r>
     </w:p>
     <w:p>
@@ -4423,29 +4097,7 @@
           <w:szCs w:val="20"/>
           <w:lang w:val="en-US"/>
         </w:rPr>
-        <w:t xml:space="preserve">    ?</w:t>
-      </w:r>
-      <w:proofErr w:type="gramStart"/>
-      <w:r>
-        <w:rPr>
-          <w:rFonts w:ascii="Courier New" w:eastAsia="Times New Roman" w:hAnsi="Courier New" w:cs="Courier New"/>
-          <w:color w:val="000000"/>
-          <w:sz w:val="20"/>
-          <w:szCs w:val="20"/>
-          <w:lang w:val="en-US"/>
-        </w:rPr>
-        <w:t>x :operator</w:t>
-      </w:r>
-      <w:proofErr w:type="gramEnd"/>
-      <w:r>
-        <w:rPr>
-          <w:rFonts w:ascii="Courier New" w:eastAsia="Times New Roman" w:hAnsi="Courier New" w:cs="Courier New"/>
-          <w:color w:val="000000"/>
-          <w:sz w:val="20"/>
-          <w:szCs w:val="20"/>
-          <w:lang w:val="en-US"/>
-        </w:rPr>
-        <w:t xml:space="preserve"> _:o;</w:t>
+        <w:t xml:space="preserve">    ?x :operator _:o;</w:t>
       </w:r>
     </w:p>
     <w:p>
@@ -4468,51 +4120,7 @@
           <w:szCs w:val="20"/>
           <w:lang w:val="en-US"/>
         </w:rPr>
-        <w:t xml:space="preserve">       </w:t>
-      </w:r>
-      <w:proofErr w:type="gramStart"/>
-      <w:r>
-        <w:rPr>
-          <w:rFonts w:ascii="Courier New" w:eastAsia="Times New Roman" w:hAnsi="Courier New" w:cs="Courier New"/>
-          <w:color w:val="000000"/>
-          <w:sz w:val="20"/>
-          <w:szCs w:val="20"/>
-          <w:lang w:val="en-US"/>
-        </w:rPr>
-        <w:t>:</w:t>
-      </w:r>
-      <w:proofErr w:type="spellStart"/>
-      <w:r>
-        <w:rPr>
-          <w:rFonts w:ascii="Courier New" w:eastAsia="Times New Roman" w:hAnsi="Courier New" w:cs="Courier New"/>
-          <w:color w:val="000000"/>
-          <w:sz w:val="20"/>
-          <w:szCs w:val="20"/>
-          <w:lang w:val="en-US"/>
-        </w:rPr>
-        <w:t>part</w:t>
-      </w:r>
-      <w:proofErr w:type="gramEnd"/>
-      <w:r>
-        <w:rPr>
-          <w:rFonts w:ascii="Courier New" w:eastAsia="Times New Roman" w:hAnsi="Courier New" w:cs="Courier New"/>
-          <w:color w:val="000000"/>
-          <w:sz w:val="20"/>
-          <w:szCs w:val="20"/>
-          <w:lang w:val="en-US"/>
-        </w:rPr>
-        <w:t>_number</w:t>
-      </w:r>
-      <w:proofErr w:type="spellEnd"/>
-      <w:r>
-        <w:rPr>
-          <w:rFonts w:ascii="Courier New" w:eastAsia="Times New Roman" w:hAnsi="Courier New" w:cs="Courier New"/>
-          <w:color w:val="000000"/>
-          <w:sz w:val="20"/>
-          <w:szCs w:val="20"/>
-          <w:lang w:val="en-US"/>
-        </w:rPr>
-        <w:t xml:space="preserve"> _:p;</w:t>
+        <w:t xml:space="preserve">       :part_number _:p;</w:t>
       </w:r>
     </w:p>
     <w:p>
@@ -4535,29 +4143,7 @@
           <w:szCs w:val="20"/>
           <w:lang w:val="en-US"/>
         </w:rPr>
-        <w:t xml:space="preserve">       </w:t>
-      </w:r>
-      <w:proofErr w:type="gramStart"/>
-      <w:r>
-        <w:rPr>
-          <w:rFonts w:ascii="Courier New" w:eastAsia="Times New Roman" w:hAnsi="Courier New" w:cs="Courier New"/>
-          <w:color w:val="000000"/>
-          <w:sz w:val="20"/>
-          <w:szCs w:val="20"/>
-          <w:lang w:val="en-US"/>
-        </w:rPr>
-        <w:t>:tolerances</w:t>
-      </w:r>
-      <w:proofErr w:type="gramEnd"/>
-      <w:r>
-        <w:rPr>
-          <w:rFonts w:ascii="Courier New" w:eastAsia="Times New Roman" w:hAnsi="Courier New" w:cs="Courier New"/>
-          <w:color w:val="000000"/>
-          <w:sz w:val="20"/>
-          <w:szCs w:val="20"/>
-          <w:lang w:val="en-US"/>
-        </w:rPr>
-        <w:t xml:space="preserve"> ((_:min1 _:max1) (_:min2 _:max2));</w:t>
+        <w:t xml:space="preserve">       :tolerances ((_:min1 _:max1) (_:min2 _:max2));</w:t>
       </w:r>
     </w:p>
     <w:p>
@@ -4580,51 +4166,7 @@
           <w:szCs w:val="20"/>
           <w:lang w:val="en-US"/>
         </w:rPr>
-        <w:t xml:space="preserve">       </w:t>
-      </w:r>
-      <w:proofErr w:type="gramStart"/>
-      <w:r>
-        <w:rPr>
-          <w:rFonts w:ascii="Courier New" w:eastAsia="Times New Roman" w:hAnsi="Courier New" w:cs="Courier New"/>
-          <w:color w:val="000000"/>
-          <w:sz w:val="20"/>
-          <w:szCs w:val="20"/>
-          <w:lang w:val="en-US"/>
-        </w:rPr>
-        <w:t>:</w:t>
-      </w:r>
-      <w:proofErr w:type="spellStart"/>
-      <w:r>
-        <w:rPr>
-          <w:rFonts w:ascii="Courier New" w:eastAsia="Times New Roman" w:hAnsi="Courier New" w:cs="Courier New"/>
-          <w:color w:val="000000"/>
-          <w:sz w:val="20"/>
-          <w:szCs w:val="20"/>
-          <w:lang w:val="en-US"/>
-        </w:rPr>
-        <w:t>machine</w:t>
-      </w:r>
-      <w:proofErr w:type="gramEnd"/>
-      <w:r>
-        <w:rPr>
-          <w:rFonts w:ascii="Courier New" w:eastAsia="Times New Roman" w:hAnsi="Courier New" w:cs="Courier New"/>
-          <w:color w:val="000000"/>
-          <w:sz w:val="20"/>
-          <w:szCs w:val="20"/>
-          <w:lang w:val="en-US"/>
-        </w:rPr>
-        <w:t>_parameters</w:t>
-      </w:r>
-      <w:proofErr w:type="spellEnd"/>
-      <w:r>
-        <w:rPr>
-          <w:rFonts w:ascii="Courier New" w:eastAsia="Times New Roman" w:hAnsi="Courier New" w:cs="Courier New"/>
-          <w:color w:val="000000"/>
-          <w:sz w:val="20"/>
-          <w:szCs w:val="20"/>
-          <w:lang w:val="en-US"/>
-        </w:rPr>
-        <w:t xml:space="preserve"> (_:p1 _:p2 _:p3 _:p4).</w:t>
+        <w:t xml:space="preserve">       :machine_parameters (_:p1 _:p2 _:p3 _:p4).</w:t>
       </w:r>
     </w:p>
     <w:p>
@@ -4799,29 +4341,7 @@
           <w:lang w:val="en-US"/>
         </w:rPr>
         <w:lastRenderedPageBreak/>
-        <w:t xml:space="preserve">    ?x </w:t>
-      </w:r>
-      <w:proofErr w:type="gramStart"/>
-      <w:r>
-        <w:rPr>
-          <w:rFonts w:ascii="Courier New" w:eastAsia="Times New Roman" w:hAnsi="Courier New" w:cs="Courier New"/>
-          <w:color w:val="000000"/>
-          <w:sz w:val="20"/>
-          <w:szCs w:val="20"/>
-          <w:lang w:val="en-US"/>
-        </w:rPr>
-        <w:t>a :calibration</w:t>
-      </w:r>
-      <w:proofErr w:type="gramEnd"/>
-      <w:r>
-        <w:rPr>
-          <w:rFonts w:ascii="Courier New" w:eastAsia="Times New Roman" w:hAnsi="Courier New" w:cs="Courier New"/>
-          <w:color w:val="000000"/>
-          <w:sz w:val="20"/>
-          <w:szCs w:val="20"/>
-          <w:lang w:val="en-US"/>
-        </w:rPr>
-        <w:t>;</w:t>
+        <w:t xml:space="preserve">    ?x a :calibration;</w:t>
       </w:r>
     </w:p>
     <w:p>
@@ -4844,51 +4364,7 @@
           <w:szCs w:val="20"/>
           <w:lang w:val="en-US"/>
         </w:rPr>
-        <w:t xml:space="preserve">       </w:t>
-      </w:r>
-      <w:proofErr w:type="gramStart"/>
-      <w:r>
-        <w:rPr>
-          <w:rFonts w:ascii="Courier New" w:eastAsia="Times New Roman" w:hAnsi="Courier New" w:cs="Courier New"/>
-          <w:color w:val="000000"/>
-          <w:sz w:val="20"/>
-          <w:szCs w:val="20"/>
-          <w:lang w:val="en-US"/>
-        </w:rPr>
-        <w:t>:</w:t>
-      </w:r>
-      <w:proofErr w:type="spellStart"/>
-      <w:r>
-        <w:rPr>
-          <w:rFonts w:ascii="Courier New" w:eastAsia="Times New Roman" w:hAnsi="Courier New" w:cs="Courier New"/>
-          <w:color w:val="000000"/>
-          <w:sz w:val="20"/>
-          <w:szCs w:val="20"/>
-          <w:lang w:val="en-US"/>
-        </w:rPr>
-        <w:t>part</w:t>
-      </w:r>
-      <w:proofErr w:type="gramEnd"/>
-      <w:r>
-        <w:rPr>
-          <w:rFonts w:ascii="Courier New" w:eastAsia="Times New Roman" w:hAnsi="Courier New" w:cs="Courier New"/>
-          <w:color w:val="000000"/>
-          <w:sz w:val="20"/>
-          <w:szCs w:val="20"/>
-          <w:lang w:val="en-US"/>
-        </w:rPr>
-        <w:t>_number</w:t>
-      </w:r>
-      <w:proofErr w:type="spellEnd"/>
-      <w:r>
-        <w:rPr>
-          <w:rFonts w:ascii="Courier New" w:eastAsia="Times New Roman" w:hAnsi="Courier New" w:cs="Courier New"/>
-          <w:color w:val="000000"/>
-          <w:sz w:val="20"/>
-          <w:szCs w:val="20"/>
-          <w:lang w:val="en-US"/>
-        </w:rPr>
-        <w:t xml:space="preserve"> ?n;</w:t>
+        <w:t xml:space="preserve">       :part_number ?n;</w:t>
       </w:r>
     </w:p>
     <w:p>
@@ -4911,51 +4387,7 @@
           <w:szCs w:val="20"/>
           <w:lang w:val="en-US"/>
         </w:rPr>
-        <w:t xml:space="preserve">       </w:t>
-      </w:r>
-      <w:proofErr w:type="gramStart"/>
-      <w:r>
-        <w:rPr>
-          <w:rFonts w:ascii="Courier New" w:eastAsia="Times New Roman" w:hAnsi="Courier New" w:cs="Courier New"/>
-          <w:color w:val="000000"/>
-          <w:sz w:val="20"/>
-          <w:szCs w:val="20"/>
-          <w:lang w:val="en-US"/>
-        </w:rPr>
-        <w:t>:</w:t>
-      </w:r>
-      <w:proofErr w:type="spellStart"/>
-      <w:r>
-        <w:rPr>
-          <w:rFonts w:ascii="Courier New" w:eastAsia="Times New Roman" w:hAnsi="Courier New" w:cs="Courier New"/>
-          <w:color w:val="000000"/>
-          <w:sz w:val="20"/>
-          <w:szCs w:val="20"/>
-          <w:lang w:val="en-US"/>
-        </w:rPr>
-        <w:t>machine</w:t>
-      </w:r>
-      <w:proofErr w:type="gramEnd"/>
-      <w:r>
-        <w:rPr>
-          <w:rFonts w:ascii="Courier New" w:eastAsia="Times New Roman" w:hAnsi="Courier New" w:cs="Courier New"/>
-          <w:color w:val="000000"/>
-          <w:sz w:val="20"/>
-          <w:szCs w:val="20"/>
-          <w:lang w:val="en-US"/>
-        </w:rPr>
-        <w:t>_parameters</w:t>
-      </w:r>
-      <w:proofErr w:type="spellEnd"/>
-      <w:r>
-        <w:rPr>
-          <w:rFonts w:ascii="Courier New" w:eastAsia="Times New Roman" w:hAnsi="Courier New" w:cs="Courier New"/>
-          <w:color w:val="000000"/>
-          <w:sz w:val="20"/>
-          <w:szCs w:val="20"/>
-          <w:lang w:val="en-US"/>
-        </w:rPr>
-        <w:t xml:space="preserve"> (?p1 ?p2 ?p3 ?p4).</w:t>
+        <w:t xml:space="preserve">       :machine_parameters (?p1 ?p2 ?p3 ?p4).</w:t>
       </w:r>
     </w:p>
     <w:p>
@@ -5047,29 +4479,7 @@
           <w:szCs w:val="20"/>
           <w:lang w:val="en-US"/>
         </w:rPr>
-        <w:t xml:space="preserve">    _</w:t>
-      </w:r>
-      <w:proofErr w:type="gramStart"/>
-      <w:r>
-        <w:rPr>
-          <w:rFonts w:ascii="Courier New" w:eastAsia="Times New Roman" w:hAnsi="Courier New" w:cs="Courier New"/>
-          <w:color w:val="000000"/>
-          <w:sz w:val="20"/>
-          <w:szCs w:val="20"/>
-          <w:lang w:val="en-US"/>
-        </w:rPr>
-        <w:t>:request</w:t>
-      </w:r>
-      <w:proofErr w:type="gramEnd"/>
-      <w:r>
-        <w:rPr>
-          <w:rFonts w:ascii="Courier New" w:eastAsia="Times New Roman" w:hAnsi="Courier New" w:cs="Courier New"/>
-          <w:color w:val="000000"/>
-          <w:sz w:val="20"/>
-          <w:szCs w:val="20"/>
-          <w:lang w:val="en-US"/>
-        </w:rPr>
-        <w:t xml:space="preserve"> http:methodName "GET";</w:t>
+        <w:t xml:space="preserve">    _:request http:methodName "GET";</w:t>
       </w:r>
     </w:p>
     <w:p>
@@ -5092,63 +4502,7 @@
           <w:szCs w:val="20"/>
           <w:lang w:val="en-US"/>
         </w:rPr>
-        <w:t xml:space="preserve">              </w:t>
-      </w:r>
-      <w:proofErr w:type="spellStart"/>
-      <w:proofErr w:type="gramStart"/>
-      <w:r>
-        <w:rPr>
-          <w:rFonts w:ascii="Courier New" w:eastAsia="Times New Roman" w:hAnsi="Courier New" w:cs="Courier New"/>
-          <w:color w:val="000000"/>
-          <w:sz w:val="20"/>
-          <w:szCs w:val="20"/>
-          <w:lang w:val="en-US"/>
-        </w:rPr>
-        <w:t>tmpl:</w:t>
-      </w:r>
-      <w:proofErr w:type="gramEnd"/>
-      <w:r>
-        <w:rPr>
-          <w:rFonts w:ascii="Courier New" w:eastAsia="Times New Roman" w:hAnsi="Courier New" w:cs="Courier New"/>
-          <w:color w:val="000000"/>
-          <w:sz w:val="20"/>
-          <w:szCs w:val="20"/>
-          <w:lang w:val="en-US"/>
-        </w:rPr>
-        <w:t>requestURI</w:t>
-      </w:r>
-      <w:proofErr w:type="spellEnd"/>
-      <w:r>
-        <w:rPr>
-          <w:rFonts w:ascii="Courier New" w:eastAsia="Times New Roman" w:hAnsi="Courier New" w:cs="Courier New"/>
-          <w:color w:val="000000"/>
-          <w:sz w:val="20"/>
-          <w:szCs w:val="20"/>
-          <w:lang w:val="en-US"/>
-        </w:rPr>
-        <w:t xml:space="preserve"> ("http://askTheWorker/" "</w:t>
-      </w:r>
-      <w:proofErr w:type="spellStart"/>
-      <w:r>
-        <w:rPr>
-          <w:rFonts w:ascii="Courier New" w:eastAsia="Times New Roman" w:hAnsi="Courier New" w:cs="Courier New"/>
-          <w:color w:val="000000"/>
-          <w:sz w:val="20"/>
-          <w:szCs w:val="20"/>
-          <w:lang w:val="en-US"/>
-        </w:rPr>
-        <w:t>doMeasurement</w:t>
-      </w:r>
-      <w:proofErr w:type="spellEnd"/>
-      <w:r>
-        <w:rPr>
-          <w:rFonts w:ascii="Courier New" w:eastAsia="Times New Roman" w:hAnsi="Courier New" w:cs="Courier New"/>
-          <w:color w:val="000000"/>
-          <w:sz w:val="20"/>
-          <w:szCs w:val="20"/>
-          <w:lang w:val="en-US"/>
-        </w:rPr>
-        <w:t>");</w:t>
+        <w:t xml:space="preserve">              tmpl:requestURI ("http://askTheWorker/" "doMeasurement");</w:t>
       </w:r>
     </w:p>
     <w:p>
@@ -5171,29 +4525,7 @@
           <w:szCs w:val="20"/>
           <w:lang w:val="en-US"/>
         </w:rPr>
-        <w:t xml:space="preserve">              </w:t>
-      </w:r>
-      <w:proofErr w:type="gramStart"/>
-      <w:r>
-        <w:rPr>
-          <w:rFonts w:ascii="Courier New" w:eastAsia="Times New Roman" w:hAnsi="Courier New" w:cs="Courier New"/>
-          <w:color w:val="000000"/>
-          <w:sz w:val="20"/>
-          <w:szCs w:val="20"/>
-          <w:lang w:val="en-US"/>
-        </w:rPr>
-        <w:t>:root</w:t>
-      </w:r>
-      <w:proofErr w:type="gramEnd"/>
-      <w:r>
-        <w:rPr>
-          <w:rFonts w:ascii="Courier New" w:eastAsia="Times New Roman" w:hAnsi="Courier New" w:cs="Courier New"/>
-          <w:color w:val="000000"/>
-          <w:sz w:val="20"/>
-          <w:szCs w:val="20"/>
-          <w:lang w:val="en-US"/>
-        </w:rPr>
-        <w:t xml:space="preserve"> ?x;</w:t>
+        <w:t xml:space="preserve">              :root ?x;</w:t>
       </w:r>
     </w:p>
     <w:p>
@@ -5241,7 +4573,6 @@
         </w:rPr>
         <w:t xml:space="preserve">                  </w:t>
       </w:r>
-      <w:proofErr w:type="gramStart"/>
       <w:r>
         <w:rPr>
           <w:rFonts w:ascii="Courier New" w:eastAsia="Times New Roman" w:hAnsi="Courier New" w:cs="Courier New"/>
@@ -5250,18 +4581,7 @@
           <w:szCs w:val="16"/>
           <w:lang w:val="en-US"/>
         </w:rPr>
-        <w:t>:message</w:t>
-      </w:r>
-      <w:proofErr w:type="gramEnd"/>
-      <w:r>
-        <w:rPr>
-          <w:rFonts w:ascii="Courier New" w:eastAsia="Times New Roman" w:hAnsi="Courier New" w:cs="Courier New"/>
-          <w:color w:val="000000"/>
-          <w:sz w:val="16"/>
-          <w:szCs w:val="16"/>
-          <w:lang w:val="en-US"/>
-        </w:rPr>
-        <w:t xml:space="preserve"> "Please measure a new part with the following settings.";</w:t>
+        <w:t>:message "Please measure a new part with the following settings.";</w:t>
       </w:r>
     </w:p>
     <w:p>
@@ -5284,51 +4604,7 @@
           <w:szCs w:val="20"/>
           <w:lang w:val="en-US"/>
         </w:rPr>
-        <w:t xml:space="preserve">                  </w:t>
-      </w:r>
-      <w:proofErr w:type="gramStart"/>
-      <w:r>
-        <w:rPr>
-          <w:rFonts w:ascii="Courier New" w:eastAsia="Times New Roman" w:hAnsi="Courier New" w:cs="Courier New"/>
-          <w:color w:val="000000"/>
-          <w:sz w:val="20"/>
-          <w:szCs w:val="20"/>
-          <w:lang w:val="en-US"/>
-        </w:rPr>
-        <w:t>:</w:t>
-      </w:r>
-      <w:proofErr w:type="spellStart"/>
-      <w:r>
-        <w:rPr>
-          <w:rFonts w:ascii="Courier New" w:eastAsia="Times New Roman" w:hAnsi="Courier New" w:cs="Courier New"/>
-          <w:color w:val="000000"/>
-          <w:sz w:val="20"/>
-          <w:szCs w:val="20"/>
-          <w:lang w:val="en-US"/>
-        </w:rPr>
-        <w:t>part</w:t>
-      </w:r>
-      <w:proofErr w:type="gramEnd"/>
-      <w:r>
-        <w:rPr>
-          <w:rFonts w:ascii="Courier New" w:eastAsia="Times New Roman" w:hAnsi="Courier New" w:cs="Courier New"/>
-          <w:color w:val="000000"/>
-          <w:sz w:val="20"/>
-          <w:szCs w:val="20"/>
-          <w:lang w:val="en-US"/>
-        </w:rPr>
-        <w:t>_number</w:t>
-      </w:r>
-      <w:proofErr w:type="spellEnd"/>
-      <w:r>
-        <w:rPr>
-          <w:rFonts w:ascii="Courier New" w:eastAsia="Times New Roman" w:hAnsi="Courier New" w:cs="Courier New"/>
-          <w:color w:val="000000"/>
-          <w:sz w:val="20"/>
-          <w:szCs w:val="20"/>
-          <w:lang w:val="en-US"/>
-        </w:rPr>
-        <w:t xml:space="preserve"> ?n;</w:t>
+        <w:t xml:space="preserve">                  :part_number ?n;</w:t>
       </w:r>
     </w:p>
     <w:p>
@@ -5351,51 +4627,7 @@
           <w:szCs w:val="20"/>
           <w:lang w:val="en-US"/>
         </w:rPr>
-        <w:t xml:space="preserve">                  </w:t>
-      </w:r>
-      <w:proofErr w:type="gramStart"/>
-      <w:r>
-        <w:rPr>
-          <w:rFonts w:ascii="Courier New" w:eastAsia="Times New Roman" w:hAnsi="Courier New" w:cs="Courier New"/>
-          <w:color w:val="000000"/>
-          <w:sz w:val="20"/>
-          <w:szCs w:val="20"/>
-          <w:lang w:val="en-US"/>
-        </w:rPr>
-        <w:t>:</w:t>
-      </w:r>
-      <w:proofErr w:type="spellStart"/>
-      <w:r>
-        <w:rPr>
-          <w:rFonts w:ascii="Courier New" w:eastAsia="Times New Roman" w:hAnsi="Courier New" w:cs="Courier New"/>
-          <w:color w:val="000000"/>
-          <w:sz w:val="20"/>
-          <w:szCs w:val="20"/>
-          <w:lang w:val="en-US"/>
-        </w:rPr>
-        <w:t>machine</w:t>
-      </w:r>
-      <w:proofErr w:type="gramEnd"/>
-      <w:r>
-        <w:rPr>
-          <w:rFonts w:ascii="Courier New" w:eastAsia="Times New Roman" w:hAnsi="Courier New" w:cs="Courier New"/>
-          <w:color w:val="000000"/>
-          <w:sz w:val="20"/>
-          <w:szCs w:val="20"/>
-          <w:lang w:val="en-US"/>
-        </w:rPr>
-        <w:t>_parameters</w:t>
-      </w:r>
-      <w:proofErr w:type="spellEnd"/>
-      <w:r>
-        <w:rPr>
-          <w:rFonts w:ascii="Courier New" w:eastAsia="Times New Roman" w:hAnsi="Courier New" w:cs="Courier New"/>
-          <w:color w:val="000000"/>
-          <w:sz w:val="20"/>
-          <w:szCs w:val="20"/>
-          <w:lang w:val="en-US"/>
-        </w:rPr>
-        <w:t xml:space="preserve"> (?p1 ?p2 ?p3 ?p4)</w:t>
+        <w:t xml:space="preserve">                  :machine_parameters (?p1 ?p2 ?p3 ?p4)</w:t>
       </w:r>
     </w:p>
     <w:p>
@@ -5464,20 +4696,8 @@
           <w:szCs w:val="20"/>
           <w:lang w:val="en-US"/>
         </w:rPr>
-        <w:t xml:space="preserve">                  </w:t>
-      </w:r>
-      <w:proofErr w:type="gramStart"/>
-      <w:r>
-        <w:rPr>
-          <w:rFonts w:ascii="Courier New" w:eastAsia="Times New Roman" w:hAnsi="Courier New" w:cs="Courier New"/>
-          <w:color w:val="000000"/>
-          <w:sz w:val="20"/>
-          <w:szCs w:val="20"/>
-          <w:lang w:val="en-US"/>
-        </w:rPr>
-        <w:t>http:body[</w:t>
-      </w:r>
-      <w:proofErr w:type="gramEnd"/>
+        <w:t xml:space="preserve">                  http:body[</w:t>
+      </w:r>
     </w:p>
     <w:p>
       <w:pPr>
@@ -5499,51 +4719,7 @@
           <w:szCs w:val="20"/>
           <w:lang w:val="en-US"/>
         </w:rPr>
-        <w:t xml:space="preserve">                      </w:t>
-      </w:r>
-      <w:proofErr w:type="gramStart"/>
-      <w:r>
-        <w:rPr>
-          <w:rFonts w:ascii="Courier New" w:eastAsia="Times New Roman" w:hAnsi="Courier New" w:cs="Courier New"/>
-          <w:color w:val="000000"/>
-          <w:sz w:val="20"/>
-          <w:szCs w:val="20"/>
-          <w:lang w:val="en-US"/>
-        </w:rPr>
-        <w:t>:</w:t>
-      </w:r>
-      <w:proofErr w:type="spellStart"/>
-      <w:r>
-        <w:rPr>
-          <w:rFonts w:ascii="Courier New" w:eastAsia="Times New Roman" w:hAnsi="Courier New" w:cs="Courier New"/>
-          <w:color w:val="000000"/>
-          <w:sz w:val="20"/>
-          <w:szCs w:val="20"/>
-          <w:lang w:val="en-US"/>
-        </w:rPr>
-        <w:t>geometrical</w:t>
-      </w:r>
-      <w:proofErr w:type="gramEnd"/>
-      <w:r>
-        <w:rPr>
-          <w:rFonts w:ascii="Courier New" w:eastAsia="Times New Roman" w:hAnsi="Courier New" w:cs="Courier New"/>
-          <w:color w:val="000000"/>
-          <w:sz w:val="20"/>
-          <w:szCs w:val="20"/>
-          <w:lang w:val="en-US"/>
-        </w:rPr>
-        <w:t>_dimension</w:t>
-      </w:r>
-      <w:proofErr w:type="spellEnd"/>
-      <w:r>
-        <w:rPr>
-          <w:rFonts w:ascii="Courier New" w:eastAsia="Times New Roman" w:hAnsi="Courier New" w:cs="Courier New"/>
-          <w:color w:val="000000"/>
-          <w:sz w:val="20"/>
-          <w:szCs w:val="20"/>
-          <w:lang w:val="en-US"/>
-        </w:rPr>
-        <w:t xml:space="preserve"> (_:d1 _:d2)</w:t>
+        <w:t xml:space="preserve">                      :geometrical_dimension (_:d1 _:d2)</w:t>
       </w:r>
     </w:p>
     <w:p>
@@ -5612,51 +4788,7 @@
           <w:szCs w:val="20"/>
           <w:lang w:val="en-US"/>
         </w:rPr>
-        <w:t xml:space="preserve">    ?</w:t>
-      </w:r>
-      <w:proofErr w:type="gramStart"/>
-      <w:r>
-        <w:rPr>
-          <w:rFonts w:ascii="Courier New" w:eastAsia="Times New Roman" w:hAnsi="Courier New" w:cs="Courier New"/>
-          <w:color w:val="000000"/>
-          <w:sz w:val="20"/>
-          <w:szCs w:val="20"/>
-          <w:lang w:val="en-US"/>
-        </w:rPr>
-        <w:t>x :</w:t>
-      </w:r>
-      <w:proofErr w:type="spellStart"/>
-      <w:r>
-        <w:rPr>
-          <w:rFonts w:ascii="Courier New" w:eastAsia="Times New Roman" w:hAnsi="Courier New" w:cs="Courier New"/>
-          <w:color w:val="000000"/>
-          <w:sz w:val="20"/>
-          <w:szCs w:val="20"/>
-          <w:lang w:val="en-US"/>
-        </w:rPr>
-        <w:t>geometrical</w:t>
-      </w:r>
-      <w:proofErr w:type="gramEnd"/>
-      <w:r>
-        <w:rPr>
-          <w:rFonts w:ascii="Courier New" w:eastAsia="Times New Roman" w:hAnsi="Courier New" w:cs="Courier New"/>
-          <w:color w:val="000000"/>
-          <w:sz w:val="20"/>
-          <w:szCs w:val="20"/>
-          <w:lang w:val="en-US"/>
-        </w:rPr>
-        <w:t>_dimension</w:t>
-      </w:r>
-      <w:proofErr w:type="spellEnd"/>
-      <w:r>
-        <w:rPr>
-          <w:rFonts w:ascii="Courier New" w:eastAsia="Times New Roman" w:hAnsi="Courier New" w:cs="Courier New"/>
-          <w:color w:val="000000"/>
-          <w:sz w:val="20"/>
-          <w:szCs w:val="20"/>
-          <w:lang w:val="en-US"/>
-        </w:rPr>
-        <w:t xml:space="preserve"> (_:d1 _:d2).</w:t>
+        <w:t xml:space="preserve">    ?x :geometrical_dimension (_:d1 _:d2).</w:t>
       </w:r>
     </w:p>
     <w:p>
@@ -5748,27 +4880,15 @@
           <w:lang w:val="en-US"/>
         </w:rPr>
       </w:pPr>
-      <w:proofErr w:type="gramStart"/>
-      <w:r>
-        <w:rPr>
-          <w:rFonts w:ascii="Courier New" w:eastAsia="Times New Roman" w:hAnsi="Courier New" w:cs="Courier New"/>
-          <w:color w:val="000000"/>
-          <w:sz w:val="20"/>
-          <w:szCs w:val="20"/>
-          <w:lang w:val="en-US"/>
-        </w:rPr>
-        <w:t>:c1</w:t>
-      </w:r>
-      <w:proofErr w:type="gramEnd"/>
-      <w:r>
-        <w:rPr>
-          <w:rFonts w:ascii="Courier New" w:eastAsia="Times New Roman" w:hAnsi="Courier New" w:cs="Courier New"/>
-          <w:color w:val="000000"/>
-          <w:sz w:val="20"/>
-          <w:szCs w:val="20"/>
-          <w:lang w:val="en-US"/>
-        </w:rPr>
-        <w:t xml:space="preserve"> :id 101; </w:t>
+      <w:r>
+        <w:rPr>
+          <w:rFonts w:ascii="Courier New" w:eastAsia="Times New Roman" w:hAnsi="Courier New" w:cs="Courier New"/>
+          <w:color w:val="000000"/>
+          <w:sz w:val="20"/>
+          <w:szCs w:val="20"/>
+          <w:lang w:val="en-US"/>
+        </w:rPr>
+        <w:t xml:space="preserve">:c1 :id 101; </w:t>
       </w:r>
     </w:p>
     <w:p>
@@ -5791,29 +4911,7 @@
           <w:szCs w:val="20"/>
           <w:lang w:val="en-US"/>
         </w:rPr>
-        <w:t xml:space="preserve">    </w:t>
-      </w:r>
-      <w:proofErr w:type="gramStart"/>
-      <w:r>
-        <w:rPr>
-          <w:rFonts w:ascii="Courier New" w:eastAsia="Times New Roman" w:hAnsi="Courier New" w:cs="Courier New"/>
-          <w:color w:val="000000"/>
-          <w:sz w:val="20"/>
-          <w:szCs w:val="20"/>
-          <w:lang w:val="en-US"/>
-        </w:rPr>
-        <w:t>:operator</w:t>
-      </w:r>
-      <w:proofErr w:type="gramEnd"/>
-      <w:r>
-        <w:rPr>
-          <w:rFonts w:ascii="Courier New" w:eastAsia="Times New Roman" w:hAnsi="Courier New" w:cs="Courier New"/>
-          <w:color w:val="000000"/>
-          <w:sz w:val="20"/>
-          <w:szCs w:val="20"/>
-          <w:lang w:val="en-US"/>
-        </w:rPr>
-        <w:t xml:space="preserve"> "Gianni"; </w:t>
+        <w:t xml:space="preserve">    :operator "Gianni"; </w:t>
       </w:r>
     </w:p>
     <w:p>
@@ -5836,51 +4934,7 @@
           <w:szCs w:val="20"/>
           <w:lang w:val="en-US"/>
         </w:rPr>
-        <w:t xml:space="preserve">    </w:t>
-      </w:r>
-      <w:proofErr w:type="gramStart"/>
-      <w:r>
-        <w:rPr>
-          <w:rFonts w:ascii="Courier New" w:eastAsia="Times New Roman" w:hAnsi="Courier New" w:cs="Courier New"/>
-          <w:color w:val="000000"/>
-          <w:sz w:val="20"/>
-          <w:szCs w:val="20"/>
-          <w:lang w:val="en-US"/>
-        </w:rPr>
-        <w:t>:</w:t>
-      </w:r>
-      <w:proofErr w:type="spellStart"/>
-      <w:r>
-        <w:rPr>
-          <w:rFonts w:ascii="Courier New" w:eastAsia="Times New Roman" w:hAnsi="Courier New" w:cs="Courier New"/>
-          <w:color w:val="000000"/>
-          <w:sz w:val="20"/>
-          <w:szCs w:val="20"/>
-          <w:lang w:val="en-US"/>
-        </w:rPr>
-        <w:t>part</w:t>
-      </w:r>
-      <w:proofErr w:type="gramEnd"/>
-      <w:r>
-        <w:rPr>
-          <w:rFonts w:ascii="Courier New" w:eastAsia="Times New Roman" w:hAnsi="Courier New" w:cs="Courier New"/>
-          <w:color w:val="000000"/>
-          <w:sz w:val="20"/>
-          <w:szCs w:val="20"/>
-          <w:lang w:val="en-US"/>
-        </w:rPr>
-        <w:t>_number</w:t>
-      </w:r>
-      <w:proofErr w:type="spellEnd"/>
-      <w:r>
-        <w:rPr>
-          <w:rFonts w:ascii="Courier New" w:eastAsia="Times New Roman" w:hAnsi="Courier New" w:cs="Courier New"/>
-          <w:color w:val="000000"/>
-          <w:sz w:val="20"/>
-          <w:szCs w:val="20"/>
-          <w:lang w:val="en-US"/>
-        </w:rPr>
-        <w:t xml:space="preserve"> "123"; </w:t>
+        <w:t xml:space="preserve">    :part_number "123"; </w:t>
       </w:r>
     </w:p>
     <w:p>
@@ -5902,51 +4956,7 @@
           <w:szCs w:val="20"/>
           <w:lang w:val="en-US"/>
         </w:rPr>
-        <w:t xml:space="preserve">    </w:t>
-      </w:r>
-      <w:proofErr w:type="gramStart"/>
-      <w:r>
-        <w:rPr>
-          <w:rFonts w:ascii="Courier New" w:eastAsia="Times New Roman" w:hAnsi="Courier New" w:cs="Courier New"/>
-          <w:color w:val="000000"/>
-          <w:sz w:val="20"/>
-          <w:szCs w:val="20"/>
-          <w:lang w:val="en-US"/>
-        </w:rPr>
-        <w:t>:</w:t>
-      </w:r>
-      <w:proofErr w:type="spellStart"/>
-      <w:r>
-        <w:rPr>
-          <w:rFonts w:ascii="Courier New" w:eastAsia="Times New Roman" w:hAnsi="Courier New" w:cs="Courier New"/>
-          <w:color w:val="000000"/>
-          <w:sz w:val="20"/>
-          <w:szCs w:val="20"/>
-          <w:lang w:val="en-US"/>
-        </w:rPr>
-        <w:t>machine</w:t>
-      </w:r>
-      <w:proofErr w:type="gramEnd"/>
-      <w:r>
-        <w:rPr>
-          <w:rFonts w:ascii="Courier New" w:eastAsia="Times New Roman" w:hAnsi="Courier New" w:cs="Courier New"/>
-          <w:color w:val="000000"/>
-          <w:sz w:val="20"/>
-          <w:szCs w:val="20"/>
-          <w:lang w:val="en-US"/>
-        </w:rPr>
-        <w:t>_parameters</w:t>
-      </w:r>
-      <w:proofErr w:type="spellEnd"/>
-      <w:r>
-        <w:rPr>
-          <w:rFonts w:ascii="Courier New" w:eastAsia="Times New Roman" w:hAnsi="Courier New" w:cs="Courier New"/>
-          <w:color w:val="000000"/>
-          <w:sz w:val="20"/>
-          <w:szCs w:val="20"/>
-          <w:lang w:val="en-US"/>
-        </w:rPr>
-        <w:t xml:space="preserve"> ( 1200.25 0.0024 13.7 270 ).</w:t>
+        <w:t xml:space="preserve">    :machine_parameters ( 1200.25 0.0024 13.7 270 ).</w:t>
       </w:r>
     </w:p>
     <w:p>
@@ -6012,29 +5022,7 @@
           <w:szCs w:val="20"/>
           <w:lang w:val="en-US"/>
         </w:rPr>
-        <w:t xml:space="preserve">    "</w:t>
-      </w:r>
-      <w:proofErr w:type="gramStart"/>
-      <w:r>
-        <w:rPr>
-          <w:rFonts w:ascii="Courier New" w:eastAsia="Times New Roman" w:hAnsi="Courier New" w:cs="Courier New"/>
-          <w:color w:val="000000"/>
-          <w:sz w:val="20"/>
-          <w:szCs w:val="20"/>
-          <w:lang w:val="en-US"/>
-        </w:rPr>
-        <w:t>id</w:t>
-      </w:r>
-      <w:proofErr w:type="gramEnd"/>
-      <w:r>
-        <w:rPr>
-          <w:rFonts w:ascii="Courier New" w:eastAsia="Times New Roman" w:hAnsi="Courier New" w:cs="Courier New"/>
-          <w:color w:val="000000"/>
-          <w:sz w:val="20"/>
-          <w:szCs w:val="20"/>
-          <w:lang w:val="en-US"/>
-        </w:rPr>
-        <w:t>": 101,</w:t>
+        <w:t xml:space="preserve">    "id": 101,</w:t>
       </w:r>
     </w:p>
     <w:p>
@@ -6057,29 +5045,7 @@
           <w:szCs w:val="20"/>
           <w:lang w:val="en-US"/>
         </w:rPr>
-        <w:t xml:space="preserve">    "</w:t>
-      </w:r>
-      <w:proofErr w:type="gramStart"/>
-      <w:r>
-        <w:rPr>
-          <w:rFonts w:ascii="Courier New" w:eastAsia="Times New Roman" w:hAnsi="Courier New" w:cs="Courier New"/>
-          <w:color w:val="000000"/>
-          <w:sz w:val="20"/>
-          <w:szCs w:val="20"/>
-          <w:lang w:val="en-US"/>
-        </w:rPr>
-        <w:t>operator</w:t>
-      </w:r>
-      <w:proofErr w:type="gramEnd"/>
-      <w:r>
-        <w:rPr>
-          <w:rFonts w:ascii="Courier New" w:eastAsia="Times New Roman" w:hAnsi="Courier New" w:cs="Courier New"/>
-          <w:color w:val="000000"/>
-          <w:sz w:val="20"/>
-          <w:szCs w:val="20"/>
-          <w:lang w:val="en-US"/>
-        </w:rPr>
-        <w:t xml:space="preserve"> "Gianni",</w:t>
+        <w:t xml:space="preserve">    "operator "Gianni",</w:t>
       </w:r>
     </w:p>
     <w:p>
@@ -6102,29 +5068,7 @@
           <w:szCs w:val="20"/>
           <w:lang w:val="en-US"/>
         </w:rPr>
-        <w:t xml:space="preserve">    "</w:t>
-      </w:r>
-      <w:proofErr w:type="spellStart"/>
-      <w:r>
-        <w:rPr>
-          <w:rFonts w:ascii="Courier New" w:eastAsia="Times New Roman" w:hAnsi="Courier New" w:cs="Courier New"/>
-          <w:color w:val="000000"/>
-          <w:sz w:val="20"/>
-          <w:szCs w:val="20"/>
-          <w:lang w:val="en-US"/>
-        </w:rPr>
-        <w:t>part_number</w:t>
-      </w:r>
-      <w:proofErr w:type="spellEnd"/>
-      <w:r>
-        <w:rPr>
-          <w:rFonts w:ascii="Courier New" w:eastAsia="Times New Roman" w:hAnsi="Courier New" w:cs="Courier New"/>
-          <w:color w:val="000000"/>
-          <w:sz w:val="20"/>
-          <w:szCs w:val="20"/>
-          <w:lang w:val="en-US"/>
-        </w:rPr>
-        <w:t>": "123",</w:t>
+        <w:t xml:space="preserve">    "part_number": "123",</w:t>
       </w:r>
     </w:p>
     <w:p>
@@ -6147,29 +5091,7 @@
           <w:szCs w:val="20"/>
           <w:lang w:val="en-US"/>
         </w:rPr>
-        <w:t xml:space="preserve">    "</w:t>
-      </w:r>
-      <w:proofErr w:type="spellStart"/>
-      <w:r>
-        <w:rPr>
-          <w:rFonts w:ascii="Courier New" w:eastAsia="Times New Roman" w:hAnsi="Courier New" w:cs="Courier New"/>
-          <w:color w:val="000000"/>
-          <w:sz w:val="20"/>
-          <w:szCs w:val="20"/>
-          <w:lang w:val="en-US"/>
-        </w:rPr>
-        <w:t>machine_parameters</w:t>
-      </w:r>
-      <w:proofErr w:type="spellEnd"/>
-      <w:r>
-        <w:rPr>
-          <w:rFonts w:ascii="Courier New" w:eastAsia="Times New Roman" w:hAnsi="Courier New" w:cs="Courier New"/>
-          <w:color w:val="000000"/>
-          <w:sz w:val="20"/>
-          <w:szCs w:val="20"/>
-          <w:lang w:val="en-US"/>
-        </w:rPr>
-        <w:t>: [1200.25, 0.0024, 13.7, 270]</w:t>
+        <w:t xml:space="preserve">    "machine_parameters: [1200.25, 0.0024, 13.7, 270]</w:t>
       </w:r>
     </w:p>
     <w:p>
@@ -6218,21 +5140,7 @@
         <w:rPr>
           <w:lang w:val="en-US"/>
         </w:rPr>
-        <w:t xml:space="preserve">The only thing missing from the JSON representation is the subject (:c1), which is why we include it with </w:t>
-      </w:r>
-      <w:proofErr w:type="gramStart"/>
-      <w:r>
-        <w:rPr>
-          <w:lang w:val="en-US"/>
-        </w:rPr>
-        <w:t>the :root</w:t>
-      </w:r>
-      <w:proofErr w:type="gramEnd"/>
-      <w:r>
-        <w:rPr>
-          <w:lang w:val="en-US"/>
-        </w:rPr>
-        <w:t xml:space="preserve"> predicate in the API descriptions seen above, so the application knows which subject to update with the new information.</w:t>
+        <w:t>The only thing missing from the JSON representation is the subject (:c1), which is why we include it with the :root predicate in the API descriptions seen above, so the application knows which subject to update with the new information.</w:t>
       </w:r>
     </w:p>
     <w:p>
@@ -6288,7 +5196,17 @@
           <w:szCs w:val="20"/>
           <w:lang w:val="en-US"/>
         </w:rPr>
-        <w:t xml:space="preserve">    "http:body": {</w:t>
+        <w:t xml:space="preserve">    </w:t>
+      </w:r>
+      <w:r>
+        <w:rPr>
+          <w:rFonts w:ascii="Courier New" w:eastAsia="Times New Roman" w:hAnsi="Courier New" w:cs="Courier New"/>
+          <w:color w:val="000000"/>
+          <w:sz w:val="20"/>
+          <w:szCs w:val="20"/>
+          <w:lang w:val="en-US"/>
+        </w:rPr>
+        <w:t>"http:body": {</w:t>
       </w:r>
     </w:p>
     <w:p>
@@ -6311,29 +5229,17 @@
           <w:szCs w:val="20"/>
           <w:lang w:val="en-US"/>
         </w:rPr>
-        <w:t xml:space="preserve">        "</w:t>
-      </w:r>
-      <w:proofErr w:type="gramStart"/>
-      <w:r>
-        <w:rPr>
-          <w:rFonts w:ascii="Courier New" w:eastAsia="Times New Roman" w:hAnsi="Courier New" w:cs="Courier New"/>
-          <w:color w:val="000000"/>
-          <w:sz w:val="20"/>
-          <w:szCs w:val="20"/>
-          <w:lang w:val="en-US"/>
-        </w:rPr>
-        <w:t>message</w:t>
-      </w:r>
-      <w:proofErr w:type="gramEnd"/>
-      <w:r>
-        <w:rPr>
-          <w:rFonts w:ascii="Courier New" w:eastAsia="Times New Roman" w:hAnsi="Courier New" w:cs="Courier New"/>
-          <w:color w:val="000000"/>
-          <w:sz w:val="20"/>
-          <w:szCs w:val="20"/>
-          <w:lang w:val="en-US"/>
-        </w:rPr>
-        <w:t>": "Please input the starting information."</w:t>
+        <w:t xml:space="preserve">        "message": </w:t>
+      </w:r>
+      <w:r>
+        <w:rPr>
+          <w:rFonts w:ascii="Courier New" w:eastAsia="Times New Roman" w:hAnsi="Courier New" w:cs="Courier New"/>
+          <w:color w:val="000000"/>
+          <w:sz w:val="14"/>
+          <w:szCs w:val="14"/>
+          <w:lang w:val="en-US"/>
+        </w:rPr>
+        <w:t>"Please input the starting information. 'id' corresponds to the calibration ID."</w:t>
       </w:r>
     </w:p>
     <w:p>
@@ -6379,29 +5285,7 @@
           <w:szCs w:val="20"/>
           <w:lang w:val="en-US"/>
         </w:rPr>
-        <w:t xml:space="preserve">    "</w:t>
-      </w:r>
-      <w:proofErr w:type="gramStart"/>
-      <w:r>
-        <w:rPr>
-          <w:rFonts w:ascii="Courier New" w:eastAsia="Times New Roman" w:hAnsi="Courier New" w:cs="Courier New"/>
-          <w:color w:val="000000"/>
-          <w:sz w:val="20"/>
-          <w:szCs w:val="20"/>
-          <w:lang w:val="en-US"/>
-        </w:rPr>
-        <w:t>root</w:t>
-      </w:r>
-      <w:proofErr w:type="gramEnd"/>
-      <w:r>
-        <w:rPr>
-          <w:rFonts w:ascii="Courier New" w:eastAsia="Times New Roman" w:hAnsi="Courier New" w:cs="Courier New"/>
-          <w:color w:val="000000"/>
-          <w:sz w:val="20"/>
-          <w:szCs w:val="20"/>
-          <w:lang w:val="en-US"/>
-        </w:rPr>
-        <w:t>": "c1",</w:t>
+        <w:t xml:space="preserve">    "http:resp": {</w:t>
       </w:r>
     </w:p>
     <w:p>
@@ -6424,7 +5308,7 @@
           <w:szCs w:val="20"/>
           <w:lang w:val="en-US"/>
         </w:rPr>
-        <w:t xml:space="preserve">    "http:methodName": "GET",</w:t>
+        <w:t xml:space="preserve">        "http:body": {</w:t>
       </w:r>
     </w:p>
     <w:p>
@@ -6447,7 +5331,7 @@
           <w:szCs w:val="20"/>
           <w:lang w:val="en-US"/>
         </w:rPr>
-        <w:t xml:space="preserve">    "http:requestURI": "http://askTheWorker/start",</w:t>
+        <w:t xml:space="preserve">            "id": "_:b0_sk4_2"</w:t>
       </w:r>
     </w:p>
     <w:p>
@@ -6470,29 +5354,7 @@
           <w:szCs w:val="20"/>
           <w:lang w:val="en-US"/>
         </w:rPr>
-        <w:t xml:space="preserve">    "</w:t>
-      </w:r>
-      <w:proofErr w:type="gramStart"/>
-      <w:r>
-        <w:rPr>
-          <w:rFonts w:ascii="Courier New" w:eastAsia="Times New Roman" w:hAnsi="Courier New" w:cs="Courier New"/>
-          <w:color w:val="000000"/>
-          <w:sz w:val="20"/>
-          <w:szCs w:val="20"/>
-          <w:lang w:val="en-US"/>
-        </w:rPr>
-        <w:t>output</w:t>
-      </w:r>
-      <w:proofErr w:type="gramEnd"/>
-      <w:r>
-        <w:rPr>
-          <w:rFonts w:ascii="Courier New" w:eastAsia="Times New Roman" w:hAnsi="Courier New" w:cs="Courier New"/>
-          <w:color w:val="000000"/>
-          <w:sz w:val="20"/>
-          <w:szCs w:val="20"/>
-          <w:lang w:val="en-US"/>
-        </w:rPr>
-        <w:t>": "...",</w:t>
+        <w:t xml:space="preserve">        }</w:t>
       </w:r>
     </w:p>
     <w:p>
@@ -6515,29 +5377,139 @@
           <w:szCs w:val="20"/>
           <w:lang w:val="en-US"/>
         </w:rPr>
+        <w:t xml:space="preserve">    },</w:t>
+      </w:r>
+    </w:p>
+    <w:p>
+      <w:pPr>
+        <w:shd w:val="clear" w:color="auto" w:fill="FFFFFF"/>
+        <w:spacing w:after="0" w:line="240" w:lineRule="auto"/>
+        <w:rPr>
+          <w:rFonts w:ascii="Courier New" w:eastAsia="Times New Roman" w:hAnsi="Courier New" w:cs="Courier New"/>
+          <w:color w:val="000000"/>
+          <w:sz w:val="20"/>
+          <w:szCs w:val="20"/>
+          <w:lang w:val="en-US"/>
+        </w:rPr>
+      </w:pPr>
+      <w:r>
+        <w:rPr>
+          <w:rFonts w:ascii="Courier New" w:eastAsia="Times New Roman" w:hAnsi="Courier New" w:cs="Courier New"/>
+          <w:color w:val="000000"/>
+          <w:sz w:val="20"/>
+          <w:szCs w:val="20"/>
+          <w:lang w:val="en-US"/>
+        </w:rPr>
+        <w:t xml:space="preserve">    "http:methodName": "GET",</w:t>
+      </w:r>
+    </w:p>
+    <w:p>
+      <w:pPr>
+        <w:shd w:val="clear" w:color="auto" w:fill="FFFFFF"/>
+        <w:spacing w:after="0" w:line="240" w:lineRule="auto"/>
+        <w:rPr>
+          <w:rFonts w:ascii="Courier New" w:eastAsia="Times New Roman" w:hAnsi="Courier New" w:cs="Courier New"/>
+          <w:color w:val="000000"/>
+          <w:sz w:val="20"/>
+          <w:szCs w:val="20"/>
+          <w:lang w:val="en-US"/>
+        </w:rPr>
+      </w:pPr>
+      <w:r>
+        <w:rPr>
+          <w:rFonts w:ascii="Courier New" w:eastAsia="Times New Roman" w:hAnsi="Courier New" w:cs="Courier New"/>
+          <w:color w:val="000000"/>
+          <w:sz w:val="20"/>
+          <w:szCs w:val="20"/>
+          <w:lang w:val="en-US"/>
+        </w:rPr>
+        <w:t xml:space="preserve">    "http:requestURI": "http://askTheWorker/start",</w:t>
+      </w:r>
+    </w:p>
+    <w:p>
+      <w:pPr>
+        <w:shd w:val="clear" w:color="auto" w:fill="FFFFFF"/>
+        <w:spacing w:after="0" w:line="240" w:lineRule="auto"/>
+        <w:rPr>
+          <w:rFonts w:ascii="Courier New" w:eastAsia="Times New Roman" w:hAnsi="Courier New" w:cs="Courier New"/>
+          <w:color w:val="000000"/>
+          <w:sz w:val="20"/>
+          <w:szCs w:val="20"/>
+          <w:lang w:val="en-US"/>
+        </w:rPr>
+      </w:pPr>
+      <w:r>
+        <w:rPr>
+          <w:rFonts w:ascii="Courier New" w:eastAsia="Times New Roman" w:hAnsi="Courier New" w:cs="Courier New"/>
+          <w:color w:val="000000"/>
+          <w:sz w:val="20"/>
+          <w:szCs w:val="20"/>
+          <w:lang w:val="en-US"/>
+        </w:rPr>
+        <w:t xml:space="preserve">    "output": "...",</w:t>
+      </w:r>
+    </w:p>
+    <w:p>
+      <w:pPr>
+        <w:shd w:val="clear" w:color="auto" w:fill="FFFFFF"/>
+        <w:spacing w:after="0" w:line="240" w:lineRule="auto"/>
+        <w:rPr>
+          <w:rFonts w:ascii="Courier New" w:eastAsia="Times New Roman" w:hAnsi="Courier New" w:cs="Courier New"/>
+          <w:color w:val="000000"/>
+          <w:sz w:val="20"/>
+          <w:szCs w:val="20"/>
+          <w:lang w:val="en-US"/>
+        </w:rPr>
+      </w:pPr>
+      <w:r>
+        <w:rPr>
+          <w:rFonts w:ascii="Courier New" w:eastAsia="Times New Roman" w:hAnsi="Courier New" w:cs="Courier New"/>
+          <w:color w:val="000000"/>
+          <w:sz w:val="20"/>
+          <w:szCs w:val="20"/>
+          <w:lang w:val="en-US"/>
+        </w:rPr>
         <w:t xml:space="preserve">    "</w:t>
       </w:r>
-      <w:proofErr w:type="gramStart"/>
-      <w:r>
-        <w:rPr>
-          <w:rFonts w:ascii="Courier New" w:eastAsia="Times New Roman" w:hAnsi="Courier New" w:cs="Courier New"/>
-          <w:color w:val="000000"/>
-          <w:sz w:val="20"/>
-          <w:szCs w:val="20"/>
-          <w:lang w:val="en-US"/>
-        </w:rPr>
-        <w:t>extra</w:t>
-      </w:r>
-      <w:proofErr w:type="gramEnd"/>
-      <w:r>
-        <w:rPr>
-          <w:rFonts w:ascii="Courier New" w:eastAsia="Times New Roman" w:hAnsi="Courier New" w:cs="Courier New"/>
-          <w:color w:val="000000"/>
-          <w:sz w:val="20"/>
-          <w:szCs w:val="20"/>
-          <w:lang w:val="en-US"/>
-        </w:rPr>
-        <w:t>": []</w:t>
+      <w:r>
+        <w:rPr>
+          <w:rFonts w:ascii="Courier New" w:eastAsia="Times New Roman" w:hAnsi="Courier New" w:cs="Courier New"/>
+          <w:color w:val="000000"/>
+          <w:sz w:val="20"/>
+          <w:szCs w:val="20"/>
+          <w:lang w:val="en-US"/>
+        </w:rPr>
+        <w:t>data</w:t>
+      </w:r>
+      <w:r>
+        <w:rPr>
+          <w:rFonts w:ascii="Courier New" w:eastAsia="Times New Roman" w:hAnsi="Courier New" w:cs="Courier New"/>
+          <w:color w:val="000000"/>
+          <w:sz w:val="20"/>
+          <w:szCs w:val="20"/>
+          <w:lang w:val="en-US"/>
+        </w:rPr>
+        <w:t>": [</w:t>
+      </w:r>
+      <w:r>
+        <w:rPr>
+          <w:rFonts w:ascii="Courier New" w:eastAsia="Times New Roman" w:hAnsi="Courier New" w:cs="Courier New"/>
+          <w:color w:val="000000"/>
+          <w:sz w:val="20"/>
+          <w:szCs w:val="20"/>
+          <w:lang w:val="en-US"/>
+        </w:rPr>
+        <w:t>...</w:t>
+      </w:r>
+      <w:r>
+        <w:rPr>
+          <w:rFonts w:ascii="Courier New" w:eastAsia="Times New Roman" w:hAnsi="Courier New" w:cs="Courier New"/>
+          <w:color w:val="000000"/>
+          <w:sz w:val="20"/>
+          <w:szCs w:val="20"/>
+          <w:lang w:val="en-US"/>
+        </w:rPr>
+        <w:t>]</w:t>
       </w:r>
     </w:p>
     <w:p>
@@ -6579,21 +5551,19 @@
         <w:rPr>
           <w:lang w:val="en-US"/>
         </w:rPr>
-        <w:t xml:space="preserve">The listing above is the response of the application after an empty POST call to demo/next </w:t>
-      </w:r>
-      <w:proofErr w:type="gramStart"/>
-      <w:r>
-        <w:rPr>
-          <w:lang w:val="en-US"/>
-        </w:rPr>
-        <w:t>has</w:t>
-      </w:r>
-      <w:proofErr w:type="gramEnd"/>
-      <w:r>
-        <w:rPr>
-          <w:lang w:val="en-US"/>
-        </w:rPr>
-        <w:t xml:space="preserve"> been made. These values correspond to the values that are generated by the API descriptions an can be used to do the next API call, or in this case to request information from the worker.</w:t>
+        <w:t>The listing above is the response of the application after an empty POST call to demo/next has been made. These values correspond to the values that are generated by the API descriptions an</w:t>
+      </w:r>
+      <w:r>
+        <w:rPr>
+          <w:lang w:val="en-US"/>
+        </w:rPr>
+        <w:t>d</w:t>
+      </w:r>
+      <w:r>
+        <w:rPr>
+          <w:lang w:val="en-US"/>
+        </w:rPr>
+        <w:t xml:space="preserve"> can be used to do the next API call, or in this case to request information from the worker.</w:t>
       </w:r>
       <w:r>
         <w:rPr>
@@ -6664,51 +5634,7 @@
           <w:szCs w:val="20"/>
           <w:lang w:val="nl-BE"/>
         </w:rPr>
-        <w:t xml:space="preserve">    "</w:t>
-      </w:r>
-      <w:proofErr w:type="spellStart"/>
-      <w:r>
-        <w:rPr>
-          <w:rFonts w:ascii="Courier New" w:eastAsia="Times New Roman" w:hAnsi="Courier New" w:cs="Courier New"/>
-          <w:color w:val="000000"/>
-          <w:sz w:val="20"/>
-          <w:szCs w:val="20"/>
-          <w:lang w:val="nl-BE"/>
-        </w:rPr>
-        <w:t>json</w:t>
-      </w:r>
-      <w:proofErr w:type="spellEnd"/>
-      <w:r>
-        <w:rPr>
-          <w:rFonts w:ascii="Courier New" w:eastAsia="Times New Roman" w:hAnsi="Courier New" w:cs="Courier New"/>
-          <w:color w:val="000000"/>
-          <w:sz w:val="20"/>
-          <w:szCs w:val="20"/>
-          <w:lang w:val="nl-BE"/>
-        </w:rPr>
-        <w:t>": {"</w:t>
-      </w:r>
-      <w:proofErr w:type="spellStart"/>
-      <w:r>
-        <w:rPr>
-          <w:rFonts w:ascii="Courier New" w:eastAsia="Times New Roman" w:hAnsi="Courier New" w:cs="Courier New"/>
-          <w:color w:val="000000"/>
-          <w:sz w:val="20"/>
-          <w:szCs w:val="20"/>
-          <w:lang w:val="nl-BE"/>
-        </w:rPr>
-        <w:t>id</w:t>
-      </w:r>
-      <w:proofErr w:type="spellEnd"/>
-      <w:r>
-        <w:rPr>
-          <w:rFonts w:ascii="Courier New" w:eastAsia="Times New Roman" w:hAnsi="Courier New" w:cs="Courier New"/>
-          <w:color w:val="000000"/>
-          <w:sz w:val="20"/>
-          <w:szCs w:val="20"/>
-          <w:lang w:val="nl-BE"/>
-        </w:rPr>
-        <w:t>": 1},</w:t>
+        <w:t xml:space="preserve">    "json": {"id": 1},</w:t>
       </w:r>
     </w:p>
     <w:p>
@@ -6731,9 +5657,8 @@
           <w:szCs w:val="20"/>
           <w:lang w:val="nl-BE"/>
         </w:rPr>
-        <w:t xml:space="preserve">    "root": "</w:t>
-      </w:r>
-      <w:proofErr w:type="gramStart"/>
+        <w:t xml:space="preserve">    "</w:t>
+      </w:r>
       <w:r>
         <w:rPr>
           <w:rFonts w:ascii="Courier New" w:eastAsia="Times New Roman" w:hAnsi="Courier New" w:cs="Courier New"/>
@@ -6742,9 +5667,8 @@
           <w:szCs w:val="20"/>
           <w:lang w:val="nl-BE"/>
         </w:rPr>
-        <w:t>:c</w:t>
-      </w:r>
-      <w:proofErr w:type="gramEnd"/>
+        <w:t>eye</w:t>
+      </w:r>
       <w:r>
         <w:rPr>
           <w:rFonts w:ascii="Courier New" w:eastAsia="Times New Roman" w:hAnsi="Courier New" w:cs="Courier New"/>
@@ -6753,13 +5677,9 @@
           <w:szCs w:val="20"/>
           <w:lang w:val="nl-BE"/>
         </w:rPr>
-        <w:t>1",</w:t>
-      </w:r>
-    </w:p>
-    <w:p>
-      <w:pPr>
-        <w:shd w:val="clear" w:color="auto" w:fill="FFFFFF"/>
-        <w:spacing w:after="0" w:line="240" w:lineRule="auto"/>
+        <w:t>": [</w:t>
+      </w:r>
+      <w:r>
         <w:rPr>
           <w:rFonts w:ascii="Courier New" w:eastAsia="Times New Roman" w:hAnsi="Courier New" w:cs="Courier New"/>
           <w:color w:val="000000"/>
@@ -6767,7 +5687,8 @@
           <w:szCs w:val="20"/>
           <w:lang w:val="nl-BE"/>
         </w:rPr>
-      </w:pPr>
+        <w:t>...</w:t>
+      </w:r>
       <w:r>
         <w:rPr>
           <w:rFonts w:ascii="Courier New" w:eastAsia="Times New Roman" w:hAnsi="Courier New" w:cs="Courier New"/>
@@ -6776,7 +5697,7 @@
           <w:szCs w:val="20"/>
           <w:lang w:val="nl-BE"/>
         </w:rPr>
-        <w:t xml:space="preserve">    "extra": []</w:t>
+        <w:t>]</w:t>
       </w:r>
     </w:p>
     <w:p>
@@ -6818,21 +5739,67 @@
         <w:rPr>
           <w:lang w:val="en-US"/>
         </w:rPr>
-        <w:t xml:space="preserve">The ‘root’ and ‘extra’ fields need to be exact copies of the fields provided by the last application call. This is because the application is stateless, so some state information needs to be sent to continue the API flow. The </w:t>
-      </w:r>
-      <w:proofErr w:type="spellStart"/>
+        <w:t>The ‘</w:t>
+      </w:r>
+      <w:r>
+        <w:rPr>
+          <w:lang w:val="en-US"/>
+        </w:rPr>
+        <w:t>eye’</w:t>
+      </w:r>
+      <w:r>
+        <w:rPr>
+          <w:lang w:val="en-US"/>
+        </w:rPr>
+        <w:t xml:space="preserve"> field </w:t>
+      </w:r>
+      <w:r>
+        <w:rPr>
+          <w:lang w:val="en-US"/>
+        </w:rPr>
+        <w:t>should contain the entire JSON message that was sent by the server</w:t>
+      </w:r>
+      <w:r>
+        <w:rPr>
+          <w:lang w:val="en-US"/>
+        </w:rPr>
+        <w:t xml:space="preserve">. This is because the application is stateless, so some state information needs to be sent to continue the API flow. The </w:t>
+      </w:r>
+      <w:r>
+        <w:rPr>
+          <w:lang w:val="en-US"/>
+        </w:rPr>
+        <w:t>‘</w:t>
+      </w:r>
       <w:r>
         <w:rPr>
           <w:lang w:val="en-US"/>
         </w:rPr>
         <w:t>json</w:t>
       </w:r>
-      <w:proofErr w:type="spellEnd"/>
-      <w:r>
-        <w:rPr>
-          <w:lang w:val="en-US"/>
-        </w:rPr>
-        <w:t xml:space="preserve"> field contains the values entered by the worker. If the application is finished, the result will be a JSON object with a single field status, containing the value “DONE”.</w:t>
+      <w:r>
+        <w:rPr>
+          <w:lang w:val="en-US"/>
+        </w:rPr>
+        <w:t>’</w:t>
+      </w:r>
+      <w:r>
+        <w:rPr>
+          <w:lang w:val="en-US"/>
+        </w:rPr>
+        <w:t xml:space="preserve"> field </w:t>
+      </w:r>
+      <w:r>
+        <w:rPr>
+          <w:lang w:val="en-US"/>
+        </w:rPr>
+        <w:t>should be identical to the field in “http:resp”:”http:body”, with the input of the worker filled in</w:t>
+      </w:r>
+      <w:r>
+        <w:rPr>
+          <w:lang w:val="en-US"/>
+        </w:rPr>
+        <w:t>. If the application is finished, the result will be a JSON object with a single field status, containing the value “DONE”.</w:t>
       </w:r>
     </w:p>
     <w:p>
@@ -6873,20 +5840,20 @@
         <w:rPr>
           <w:lang w:val="en-US"/>
         </w:rPr>
-        <w:t>The expected input (as POST) is a JSON with the input field containing all input rules and the goal field containing the required goal.</w:t>
-      </w:r>
-      <w:r>
-        <w:rPr>
-          <w:lang w:val="en-US"/>
-        </w:rPr>
-        <w:t xml:space="preserve"> To simulate the first call in the application, EYE can be called with the contents of demo/n3/api1.n3, demo/n3/api2.n3 and demo/n3/in.n3 as input (an array with 3 strings corresponding to the input) and the contents of </w:t>
+        <w:t xml:space="preserve">The expected input (as POST) is a JSON with the input field containing all </w:t>
       </w:r>
       <w:r>
         <w:rPr>
           <w:lang w:val="en-US"/>
         </w:rPr>
         <w:lastRenderedPageBreak/>
-        <w:t>demo/n3/goal.n3 as goal.</w:t>
+        <w:t>input rules and the goal field containing the required goal.</w:t>
+      </w:r>
+      <w:r>
+        <w:rPr>
+          <w:lang w:val="en-US"/>
+        </w:rPr>
+        <w:t xml:space="preserve"> To simulate the first call in the application, EYE can be called with the contents of demo/n3/api1.n3, demo/n3/api2.n3 and demo/n3/in.n3 as input (an array with 3 strings corresponding to the input) and the contents of demo/n3/goal.n3 as goal.</w:t>
       </w:r>
       <w:r>
         <w:rPr>
@@ -6961,14 +5928,7 @@
         <w:rPr>
           <w:lang w:val="en-US"/>
         </w:rPr>
-        <w:t xml:space="preserve">Due to some of the requirements in our rules, not all API descriptions get accepted. It is for example always necessary to have a body for the call, which explains </w:t>
-      </w:r>
-      <w:proofErr w:type="gramStart"/>
-      <w:r>
-        <w:rPr>
-          <w:lang w:val="en-US"/>
-        </w:rPr>
-        <w:t>the</w:t>
+        <w:t>Due to some of the requirements in our rules, not all API descriptions get accepted. It is for example always necessary to have a body for the call, which explains the</w:t>
       </w:r>
       <w:r>
         <w:rPr>
@@ -6984,18 +5944,7 @@
           <w:szCs w:val="20"/>
           <w:lang w:val="en-US"/>
         </w:rPr>
-        <w:t>:TODO</w:t>
-      </w:r>
-      <w:proofErr w:type="gramEnd"/>
-      <w:r>
-        <w:rPr>
-          <w:rFonts w:ascii="Courier New" w:eastAsia="Times New Roman" w:hAnsi="Courier New" w:cs="Courier New"/>
-          <w:color w:val="000000"/>
-          <w:sz w:val="20"/>
-          <w:szCs w:val="20"/>
-          <w:lang w:val="en-US"/>
-        </w:rPr>
-        <w:t xml:space="preserve"> ?x</w:t>
+        <w:t>:TODO ?x</w:t>
       </w:r>
       <w:r>
         <w:rPr>
@@ -7214,7 +6163,7 @@
       <w:fldChar w:fldCharType="separate"/>
     </w:r>
     <w:r>
-      <w:t>3/04/2015</w:t>
+      <w:t>6/05/2015</w:t>
     </w:r>
     <w:r>
       <w:fldChar w:fldCharType="end"/>
@@ -7487,7 +6436,7 @@
       <mc:AlternateContent>
         <mc:Choice Requires="wps">
           <w:drawing>
-            <wp:anchor distT="0" distB="0" distL="114300" distR="114300" simplePos="0" relativeHeight="251665408" behindDoc="0" locked="0" layoutInCell="1" allowOverlap="1" wp14:anchorId="594AD19D" wp14:editId="26584A48">
+            <wp:anchor distT="0" distB="0" distL="114300" distR="114300" simplePos="0" relativeHeight="251665408" behindDoc="0" locked="0" layoutInCell="1" allowOverlap="1" wp14:anchorId="1F75F062" wp14:editId="0A9393C1">
               <wp:simplePos x="0" y="0"/>
               <wp:positionH relativeFrom="column">
                 <wp:posOffset>-2540</wp:posOffset>
@@ -7718,7 +6667,6 @@
         <w:t>9</w:t>
       </w:r>
     </w:fldSimple>
-    <w:proofErr w:type="gramStart"/>
     <w:r>
       <w:rPr>
         <w:rFonts w:ascii="Arial" w:hAnsi="Arial" w:cs="Arial"/>
@@ -7738,7 +6686,7 @@
         <w:lang w:val="en-US"/>
       </w:rPr>
       <w:drawing>
-        <wp:inline distT="0" distB="0" distL="0" distR="0" wp14:anchorId="6398A0DC" wp14:editId="716001DE">
+        <wp:inline distT="0" distB="0" distL="0" distR="0" wp14:anchorId="2B240059" wp14:editId="1F2E28AE">
           <wp:extent cx="1235075" cy="84772"/>
           <wp:effectExtent l="0" t="0" r="3175" b="0"/>
           <wp:docPr id="7" name="Picture 2"/>
@@ -7789,7 +6737,6 @@
       </w:rPr>
       <w:softHyphen/>
     </w:r>
-    <w:proofErr w:type="gramEnd"/>
   </w:p>
   <w:p>
     <w:pPr>
@@ -7841,7 +6788,7 @@
       <mc:AlternateContent>
         <mc:Choice Requires="wps">
           <w:drawing>
-            <wp:anchor distT="0" distB="0" distL="114300" distR="114300" simplePos="0" relativeHeight="251663360" behindDoc="0" locked="0" layoutInCell="1" allowOverlap="1" wp14:anchorId="6F727B9E" wp14:editId="15FD4CDE">
+            <wp:anchor distT="0" distB="0" distL="114300" distR="114300" simplePos="0" relativeHeight="251663360" behindDoc="0" locked="0" layoutInCell="1" allowOverlap="1" wp14:anchorId="4874BB19" wp14:editId="413A841A">
               <wp:simplePos x="0" y="0"/>
               <wp:positionH relativeFrom="column">
                 <wp:posOffset>5368290</wp:posOffset>
@@ -7924,7 +6871,7 @@
                               <w:szCs w:val="18"/>
                               <w:lang w:val="nl-BE"/>
                             </w:rPr>
-                            <w:t>9</w:t>
+                            <w:t>3</w:t>
                           </w:r>
                           <w:r>
                             <w:rPr>
@@ -8006,7 +6953,7 @@
                         <w:szCs w:val="18"/>
                         <w:lang w:val="nl-BE"/>
                       </w:rPr>
-                      <w:t>9</w:t>
+                      <w:t>3</w:t>
                     </w:r>
                     <w:r>
                       <w:rPr>
@@ -8039,7 +6986,6 @@
         </mc:Fallback>
       </mc:AlternateContent>
     </w:r>
-    <w:proofErr w:type="gramStart"/>
     <w:r>
       <w:rPr>
         <w:noProof/>
@@ -8080,7 +7026,6 @@
       </w:rPr>
       <w:t xml:space="preserve">         </w:t>
     </w:r>
-    <w:proofErr w:type="gramEnd"/>
     <w:r>
       <w:rPr>
         <w:rFonts w:ascii="Arial" w:hAnsi="Arial" w:cs="Arial"/>
@@ -14682,7 +13627,7 @@
 </file>
 
 <file path=customXml/itemProps1.xml><?xml version="1.0" encoding="utf-8"?>
-<ds:datastoreItem xmlns:ds="http://schemas.openxmlformats.org/officeDocument/2006/customXml" ds:itemID="{25640D11-4B7B-4DE2-B0D1-1248A468C8F2}">
+<ds:datastoreItem xmlns:ds="http://schemas.openxmlformats.org/officeDocument/2006/customXml" ds:itemID="{DFB29188-01DB-4952-A52F-FBE998180557}">
   <ds:schemaRefs>
     <ds:schemaRef ds:uri="http://schemas.openxmlformats.org/officeDocument/2006/bibliography"/>
   </ds:schemaRefs>

</xml_diff>